<commit_message>
new changes, nearly finished
</commit_message>
<xml_diff>
--- a/draft.docx
+++ b/draft.docx
@@ -35,7 +35,50 @@
         <w:t>3. I was born in Vung Tau, a lovely beach city in Vietnam. It is romantic in a certain way, and the atmosphere is excellent for outdoor activities, which is perfect for an amateur runner like me.</w:t>
       </w:r>
     </w:p>
+    <w:p>
+      <w:r>
+        <w:t>4. I have a black belt in Taekwondo, so don't mess with me :P</w:t>
+      </w:r>
+    </w:p>
+    <w:p>
+      <w:r>
+        <w:t>5. I am very much into music. I can play a melody based on listening and accompany others when they sing. I often hum to a random song while doing house chores. I have a music-oriented Youtube channel named "uttonio".</w:t>
+      </w:r>
+    </w:p>
+    <w:p>
+      <w:r>
+        <w:t xml:space="preserve">6. I love white, beige and blue colors. I don't like wearing black shirts since I believe it makes me look gloomy, even though I can wear all-black running clothes. </w:t>
+      </w:r>
+    </w:p>
+    <w:p>
+      <w:r>
+        <w:t>7. Food-wise, I am into Vietnamese food (Pho, com tam, banh cuon, bun bo Hue, bun thit nuong, banh mi), Japanese food (sashimi, sushi, takoyaki, onigiri), Korean food (fried chicken with sauce, kimbap, tokbokki, seaweed soup), American food (egg and bacon bagel) and Thai food (Tom Yum, Pad Thai).</w:t>
+      </w:r>
+    </w:p>
+    <w:p>
+      <w:r>
+        <w:t>8. I don't like rain since it makes everything all wet.</w:t>
+      </w:r>
+    </w:p>
+    <w:p>
+      <w:r>
+        <w:t>9. I have eczema, which means I cannot eat sugar, gluten or spicy food, and I cannot shower in hot water for long.</w:t>
+      </w:r>
+    </w:p>
     <w:p/>
+    <w:p>
+      <w:pPr>
+        <w:rPr>
+          <w:lang w:val="en-US"/>
+        </w:rPr>
+      </w:pPr>
+      <w:r>
+        <w:rPr>
+          <w:lang w:val="en-US"/>
+        </w:rPr>
+        <w:t>Creating a map:</w:t>
+      </w:r>
+    </w:p>
     <w:p/>
     <w:p>
       <w:r>
@@ -73,36 +116,83 @@
         <w:t>```</w:t>
       </w:r>
     </w:p>
-    <w:p>
-      <w:r>
-        <w:t>4. I have a black belt in Taekwondo, so don't mess with me :P</w:t>
-      </w:r>
-    </w:p>
-    <w:p>
-      <w:r>
-        <w:t>5. I am very much into music. I can play a melody based on listening and accompany others when they sing. I often hum to a random song while doing house chores. I have a music-oriented Youtube channel named "uttonio".</w:t>
-      </w:r>
-    </w:p>
-    <w:p>
-      <w:r>
-        <w:t xml:space="preserve">6. I love white, beige and blue colors. I don't like wearing black shirts since I believe it makes me look gloomy, even though I can wear all-black running clothes. </w:t>
-      </w:r>
-    </w:p>
-    <w:p>
-      <w:r>
-        <w:t>7. Food-wise, I am into Vietnamese food (Pho, com tam, banh cuon, bun bo Hue, bun thit nuong, banh mi), Japanese food (sashimi, sushi, takoyaki, onigiri), Korean food (fried chicken with sauce, kimbap, tokbokki, seaweed soup), American food (egg and bacon bagel) and Thai food (Tom Yum, Pad Thai).</w:t>
-      </w:r>
-    </w:p>
-    <w:p>
-      <w:r>
-        <w:t>8. I don't like rain since it makes everything all wet.</w:t>
-      </w:r>
-    </w:p>
-    <w:p>
-      <w:r>
-        <w:t>9. I have eczema, which means I cannot eat sugar, gluten or spicy food, and I cannot shower in hot water for long.</w:t>
-      </w:r>
-    </w:p>
+    <w:p/>
+    <w:p>
+      <w:pPr>
+        <w:rPr>
+          <w:lang w:val="en-US"/>
+        </w:rPr>
+      </w:pPr>
+      <w:r>
+        <w:rPr>
+          <w:lang w:val="en-US"/>
+        </w:rPr>
+        <w:t xml:space="preserve">Setting image: </w:t>
+      </w:r>
+    </w:p>
+    <w:p>
+      <w:pPr>
+        <w:rPr>
+          <w:lang w:val="en-US"/>
+        </w:rPr>
+      </w:pPr>
+      <w:proofErr w:type="gramStart"/>
+      <w:r>
+        <w:rPr>
+          <w:lang w:val="en-US"/>
+        </w:rPr>
+        <w:t>:::</w:t>
+      </w:r>
+      <w:proofErr w:type="gramEnd"/>
+      <w:r>
+        <w:rPr>
+          <w:lang w:val="en-US"/>
+        </w:rPr>
+        <w:t xml:space="preserve"> column-margin</w:t>
+      </w:r>
+    </w:p>
+    <w:p>
+      <w:pPr>
+        <w:rPr>
+          <w:lang w:val="en-US"/>
+        </w:rPr>
+      </w:pPr>
+      <w:proofErr w:type="gramStart"/>
+      <w:r>
+        <w:rPr>
+          <w:lang w:val="en-US"/>
+        </w:rPr>
+        <w:t>![</w:t>
+      </w:r>
+      <w:proofErr w:type="gramEnd"/>
+      <w:r>
+        <w:rPr>
+          <w:lang w:val="en-US"/>
+        </w:rPr>
+        <w:t>](images/profile-photo.png)</w:t>
+      </w:r>
+    </w:p>
+    <w:p>
+      <w:pPr>
+        <w:rPr>
+          <w:lang w:val="en-US"/>
+        </w:rPr>
+      </w:pPr>
+      <w:r>
+        <w:rPr>
+          <w:lang w:val="en-US"/>
+        </w:rPr>
+        <w:t>:::</w:t>
+      </w:r>
+    </w:p>
+    <w:p>
+      <w:pPr>
+        <w:rPr>
+          <w:lang w:val="en-US"/>
+        </w:rPr>
+      </w:pPr>
+    </w:p>
+    <w:p/>
     <w:sectPr>
       <w:pgSz w:w="12240" w:h="15840"/>
       <w:pgMar w:top="1440" w:right="1440" w:bottom="1440" w:left="1440" w:header="708" w:footer="708" w:gutter="0"/>
@@ -111,6 +201,127 @@
     </w:sectPr>
   </w:body>
 </w:document>
+</file>
+
+<file path=word/numbering.xml><?xml version="1.0" encoding="utf-8"?>
+<w:numbering xmlns:wpc="http://schemas.microsoft.com/office/word/2010/wordprocessingCanvas" xmlns:cx="http://schemas.microsoft.com/office/drawing/2014/chartex" xmlns:cx1="http://schemas.microsoft.com/office/drawing/2015/9/8/chartex" xmlns:cx2="http://schemas.microsoft.com/office/drawing/2015/10/21/chartex" xmlns:cx3="http://schemas.microsoft.com/office/drawing/2016/5/9/chartex" xmlns:cx4="http://schemas.microsoft.com/office/drawing/2016/5/10/chartex" xmlns:cx5="http://schemas.microsoft.com/office/drawing/2016/5/11/chartex" xmlns:cx6="http://schemas.microsoft.com/office/drawing/2016/5/12/chartex" xmlns:cx7="http://schemas.microsoft.com/office/drawing/2016/5/13/chartex" xmlns:cx8="http://schemas.microsoft.com/office/drawing/2016/5/14/chartex" xmlns:mc="http://schemas.openxmlformats.org/markup-compatibility/2006" xmlns:aink="http://schemas.microsoft.com/office/drawing/2016/ink" xmlns:am3d="http://schemas.microsoft.com/office/drawing/2017/model3d" xmlns:o="urn:schemas-microsoft-com:office:office" xmlns:oel="http://schemas.microsoft.com/office/2019/extlst" xmlns:r="http://schemas.openxmlformats.org/officeDocument/2006/relationships" xmlns:m="http://schemas.openxmlformats.org/officeDocument/2006/math" xmlns:v="urn:schemas-microsoft-com:vml" xmlns:wp14="http://schemas.microsoft.com/office/word/2010/wordprocessingDrawing" xmlns:wp="http://schemas.openxmlformats.org/drawingml/2006/wordprocessingDrawing" xmlns:w10="urn:schemas-microsoft-com:office:word" xmlns:w="http://schemas.openxmlformats.org/wordprocessingml/2006/main" xmlns:w14="http://schemas.microsoft.com/office/word/2010/wordml" xmlns:w15="http://schemas.microsoft.com/office/word/2012/wordml" xmlns:w16cex="http://schemas.microsoft.com/office/word/2018/wordml/cex" xmlns:w16cid="http://schemas.microsoft.com/office/word/2016/wordml/cid" xmlns:w16="http://schemas.microsoft.com/office/word/2018/wordml" xmlns:w16sdtdh="http://schemas.microsoft.com/office/word/2020/wordml/sdtdatahash" xmlns:w16se="http://schemas.microsoft.com/office/word/2015/wordml/symex" xmlns:wpg="http://schemas.microsoft.com/office/word/2010/wordprocessingGroup" xmlns:wpi="http://schemas.microsoft.com/office/word/2010/wordprocessingInk" xmlns:wne="http://schemas.microsoft.com/office/word/2006/wordml" xmlns:wps="http://schemas.microsoft.com/office/word/2010/wordprocessingShape" mc:Ignorable="w14 w15 w16se w16cid w16 w16cex w16sdtdh wp14">
+  <w:abstractNum w:abstractNumId="0" w15:restartNumberingAfterBreak="0">
+    <w:nsid w:val="38556199"/>
+    <w:multiLevelType w:val="multilevel"/>
+    <w:tmpl w:val="094CFB42"/>
+    <w:lvl w:ilvl="0">
+      <w:start w:val="1"/>
+      <w:numFmt w:val="decimal"/>
+      <w:lvlText w:val="%1."/>
+      <w:lvlJc w:val="left"/>
+      <w:pPr>
+        <w:tabs>
+          <w:tab w:val="num" w:pos="720"/>
+        </w:tabs>
+        <w:ind w:left="720" w:hanging="360"/>
+      </w:pPr>
+    </w:lvl>
+    <w:lvl w:ilvl="1" w:tentative="1">
+      <w:start w:val="1"/>
+      <w:numFmt w:val="decimal"/>
+      <w:lvlText w:val="%2."/>
+      <w:lvlJc w:val="left"/>
+      <w:pPr>
+        <w:tabs>
+          <w:tab w:val="num" w:pos="1440"/>
+        </w:tabs>
+        <w:ind w:left="1440" w:hanging="360"/>
+      </w:pPr>
+    </w:lvl>
+    <w:lvl w:ilvl="2" w:tentative="1">
+      <w:start w:val="1"/>
+      <w:numFmt w:val="decimal"/>
+      <w:lvlText w:val="%3."/>
+      <w:lvlJc w:val="left"/>
+      <w:pPr>
+        <w:tabs>
+          <w:tab w:val="num" w:pos="2160"/>
+        </w:tabs>
+        <w:ind w:left="2160" w:hanging="360"/>
+      </w:pPr>
+    </w:lvl>
+    <w:lvl w:ilvl="3" w:tentative="1">
+      <w:start w:val="1"/>
+      <w:numFmt w:val="decimal"/>
+      <w:lvlText w:val="%4."/>
+      <w:lvlJc w:val="left"/>
+      <w:pPr>
+        <w:tabs>
+          <w:tab w:val="num" w:pos="2880"/>
+        </w:tabs>
+        <w:ind w:left="2880" w:hanging="360"/>
+      </w:pPr>
+    </w:lvl>
+    <w:lvl w:ilvl="4" w:tentative="1">
+      <w:start w:val="1"/>
+      <w:numFmt w:val="decimal"/>
+      <w:lvlText w:val="%5."/>
+      <w:lvlJc w:val="left"/>
+      <w:pPr>
+        <w:tabs>
+          <w:tab w:val="num" w:pos="3600"/>
+        </w:tabs>
+        <w:ind w:left="3600" w:hanging="360"/>
+      </w:pPr>
+    </w:lvl>
+    <w:lvl w:ilvl="5" w:tentative="1">
+      <w:start w:val="1"/>
+      <w:numFmt w:val="decimal"/>
+      <w:lvlText w:val="%6."/>
+      <w:lvlJc w:val="left"/>
+      <w:pPr>
+        <w:tabs>
+          <w:tab w:val="num" w:pos="4320"/>
+        </w:tabs>
+        <w:ind w:left="4320" w:hanging="360"/>
+      </w:pPr>
+    </w:lvl>
+    <w:lvl w:ilvl="6" w:tentative="1">
+      <w:start w:val="1"/>
+      <w:numFmt w:val="decimal"/>
+      <w:lvlText w:val="%7."/>
+      <w:lvlJc w:val="left"/>
+      <w:pPr>
+        <w:tabs>
+          <w:tab w:val="num" w:pos="5040"/>
+        </w:tabs>
+        <w:ind w:left="5040" w:hanging="360"/>
+      </w:pPr>
+    </w:lvl>
+    <w:lvl w:ilvl="7" w:tentative="1">
+      <w:start w:val="1"/>
+      <w:numFmt w:val="decimal"/>
+      <w:lvlText w:val="%8."/>
+      <w:lvlJc w:val="left"/>
+      <w:pPr>
+        <w:tabs>
+          <w:tab w:val="num" w:pos="5760"/>
+        </w:tabs>
+        <w:ind w:left="5760" w:hanging="360"/>
+      </w:pPr>
+    </w:lvl>
+    <w:lvl w:ilvl="8" w:tentative="1">
+      <w:start w:val="1"/>
+      <w:numFmt w:val="decimal"/>
+      <w:lvlText w:val="%9."/>
+      <w:lvlJc w:val="left"/>
+      <w:pPr>
+        <w:tabs>
+          <w:tab w:val="num" w:pos="6480"/>
+        </w:tabs>
+        <w:ind w:left="6480" w:hanging="360"/>
+      </w:pPr>
+    </w:lvl>
+  </w:abstractNum>
+  <w:num w:numId="1" w16cid:durableId="1114133857">
+    <w:abstractNumId w:val="0"/>
+  </w:num>
+</w:numbering>
 </file>
 
 <file path=word/styles.xml><?xml version="1.0" encoding="utf-8"?>
@@ -507,6 +718,10 @@
   <w:style w:type="paragraph" w:default="1" w:styleId="Normal">
     <w:name w:val="Normal"/>
     <w:qFormat/>
+    <w:rsid w:val="00ED391B"/>
+    <w:rPr>
+      <w:rFonts w:ascii="Times New Roman" w:eastAsia="Times New Roman" w:hAnsi="Times New Roman" w:cs="Times New Roman"/>
+    </w:rPr>
   </w:style>
   <w:style w:type="character" w:default="1" w:styleId="DefaultParagraphFont">
     <w:name w:val="Default Paragraph Font"/>
@@ -534,6 +749,17 @@
     <w:uiPriority w:val="99"/>
     <w:semiHidden/>
     <w:unhideWhenUsed/>
+  </w:style>
+  <w:style w:type="paragraph" w:styleId="NormalWeb">
+    <w:name w:val="Normal (Web)"/>
+    <w:basedOn w:val="Normal"/>
+    <w:uiPriority w:val="99"/>
+    <w:semiHidden/>
+    <w:unhideWhenUsed/>
+    <w:rsid w:val="00B7213F"/>
+    <w:pPr>
+      <w:spacing w:before="100" w:beforeAutospacing="1" w:after="100" w:afterAutospacing="1"/>
+    </w:pPr>
   </w:style>
 </w:styles>
 </file>

</xml_diff>